<commit_message>
Added more analysis in to answer questions raised
</commit_message>
<xml_diff>
--- a/Observing attenuation effects on correlation and noise significance various channels.docx
+++ b/Observing attenuation effects on correlation and noise significance various channels.docx
@@ -106,14 +106,7 @@
           <w:sz w:val="48"/>
           <w:szCs w:val="48"/>
         </w:rPr>
-        <w:t>correlation and noise</w:t>
-      </w:r>
-      <w:r>
-        <w:rPr>
-          <w:sz w:val="48"/>
-          <w:szCs w:val="48"/>
-        </w:rPr>
-        <w:t xml:space="preserve"> </w:t>
+        <w:t xml:space="preserve">correlation and noise </w:t>
       </w:r>
       <w:r>
         <w:rPr>
@@ -240,13 +233,7 @@
         <w:rPr>
           <w:rFonts w:ascii="Cambria Math" w:hAnsi="Cambria Math"/>
         </w:rPr>
-        <w:t>ϑ</w:t>
-      </w:r>
-      <w:r>
-        <w:rPr>
-          <w:rFonts w:ascii="Cambria Math" w:hAnsi="Cambria Math"/>
-        </w:rPr>
-        <w:t xml:space="preserve">. </w:t>
+        <w:t xml:space="preserve">ϑ. </w:t>
       </w:r>
       <w:r>
         <w:rPr>
@@ -1151,10 +1138,7 @@
     <w:p/>
     <w:p>
       <w:r>
-        <w:t>Expectedly, the attenuation shouldn’t affect the noise level.</w:t>
-      </w:r>
-      <w:r>
-        <w:t xml:space="preserve"> The noise itself is not too significant as the largest difference (peak to peak) is only 0.00083V (or </w:t>
+        <w:t xml:space="preserve">Expectedly, the attenuation shouldn’t affect the noise level. The noise itself is not too significant as the largest difference (peak to peak) is only 0.00083V (or </w:t>
       </w:r>
       <w:r>
         <w:t>83mV) and the average value for each corresponding graph stays almost the same.</w:t>
@@ -1303,7 +1287,13 @@
     </w:p>
     <w:p>
       <w:r>
-        <w:t xml:space="preserve">Again, it doesn’t seem like attenuation has affected the noise level, the two plots are very similar except that the plot with maximum attenuation looks like a muffled version of the plot with no attenuation – the noise looks a little more supressed at max attenuation. </w:t>
+        <w:t>Again, it doesn’t seem like attenuation has affected the noise level, the two plots are very similar except that the plot with maximum attenuation looks like a muffled version of the plot with no attenuation – the noise looks a little more supressed at max attenuation</w:t>
+      </w:r>
+      <w:r>
+        <w:t>, this could be because the noise signal is so small that the signal just moves between individual bin levels, the general oscillation doesn’t change much, but becomes a little more noisy</w:t>
+      </w:r>
+      <w:r>
+        <w:t xml:space="preserve">. </w:t>
       </w:r>
       <w:r>
         <w:t>Here, w</w:t>
@@ -1315,7 +1305,13 @@
         <w:t xml:space="preserve">also </w:t>
       </w:r>
       <w:r>
-        <w:t xml:space="preserve">graphically see that there is much more noise after the detection of the peak </w:t>
+        <w:t xml:space="preserve">graphically see that there is much more noise </w:t>
+      </w:r>
+      <w:r>
+        <w:t xml:space="preserve">variance </w:t>
+      </w:r>
+      <w:r>
+        <w:t xml:space="preserve">after the detection of the peak </w:t>
       </w:r>
       <w:r>
         <w:t xml:space="preserve">due to the infinite amount of uncertainties </w:t>
@@ -1333,7 +1329,11 @@
         <w:t xml:space="preserve">such as </w:t>
       </w:r>
       <w:r>
-        <w:t xml:space="preserve">instrumental uncertainties from </w:t>
+        <w:t xml:space="preserve">instrumental uncertainties </w:t>
+      </w:r>
+      <w:r>
+        <w:lastRenderedPageBreak/>
+        <w:t xml:space="preserve">from </w:t>
       </w:r>
       <w:r>
         <w:t>PMT</w:t>
@@ -1346,6 +1346,15 @@
       </w:r>
       <w:r>
         <w:t>’s</w:t>
+      </w:r>
+      <w:r>
+        <w:t>, but the overall noise decreases</w:t>
+      </w:r>
+      <w:r>
+        <w:t xml:space="preserve"> compared to noise before the pulse,</w:t>
+      </w:r>
+      <w:r>
+        <w:t xml:space="preserve"> possibly in line with the reduction input intensity</w:t>
       </w:r>
       <w:r>
         <w:t>.</w:t>

</xml_diff>